<commit_message>
feat: Link cv atualizado :tada:
</commit_message>
<xml_diff>
--- a/cv/Emerson_Pessoa_CV_FullStack.docx
+++ b/cv/Emerson_Pessoa_CV_FullStack.docx
@@ -19,7 +19,7 @@
                 <w:tbl>
                   <w:tblPr>
                     <w:tblStyle w:val="TableNormal"/>
-                    <w:tblW w:w="0" w:type="auto"/>
+                    <w:tblW w:w="7372" w:type="dxa"/>
                     <w:tblInd w:w="7" w:type="dxa"/>
                     <w:tblLayout w:type="fixed"/>
                     <w:tblLook w:val="01E0" w:firstRow="1" w:lastRow="1" w:firstColumn="1" w:lastColumn="1" w:noHBand="0" w:noVBand="0"/>
@@ -42,16 +42,33 @@
                           <w:ind w:right="204"/>
                         </w:pPr>
                         <w:r>
-                          <w:t>Belém,</w:t>
+                          <w:t>Belém, PA</w:t>
                         </w:r>
                         <w:r>
-                          <w:rPr>
-                            <w:spacing w:val="-3"/>
-                          </w:rPr>
-                          <w:t xml:space="preserve"> </w:t>
+                          <w:br/>
+                          <w:t>(91) 9</w:t>
                         </w:r>
                         <w:r>
-                          <w:t>PA</w:t>
+                          <w:t>8941-2049</w:t>
+                        </w:r>
+                        <w:r>
+                          <w:br/>
+                        </w:r>
+                        <w:hyperlink r:id="rId6" w:history="1">
+                          <w:r>
+                            <w:rPr>
+                              <w:rStyle w:val="Hyperlink"/>
+                            </w:rPr>
+                            <w:t>emersonpessoa011108@gmail.com</w:t>
+                          </w:r>
+                        </w:hyperlink>
+                        <w:r>
+                          <w:br/>
+                          <w:t>LinkedIn: emersonpessoa01</w:t>
+                        </w:r>
+                        <w:r>
+                          <w:br/>
+                          <w:t>GitHub: emersonpessoa01</w:t>
                         </w:r>
                       </w:p>
                     </w:tc>
@@ -84,36 +101,32 @@
                             <w:szCs w:val="20"/>
                           </w:rPr>
                         </w:pPr>
-                        <w:hyperlink r:id="rId6" w:history="1">
+                        <w:r>
+                          <w:t>Belém, PA</w:t>
+                        </w:r>
+                        <w:r>
+                          <w:br/>
+                          <w:t>(91) 9xxxx-xxxx</w:t>
+                        </w:r>
+                        <w:r>
+                          <w:br/>
+                        </w:r>
+                        <w:hyperlink r:id="rId7" w:history="1">
                           <w:r>
                             <w:rPr>
                               <w:rStyle w:val="Hyperlink"/>
-                              <w:sz w:val="20"/>
-                              <w:szCs w:val="20"/>
-                              <w:u w:val="none"/>
                             </w:rPr>
-                            <w:t>(91)</w:t>
-                          </w:r>
-                          <w:r>
-                            <w:rPr>
-                              <w:rStyle w:val="Hyperlink"/>
-                              <w:spacing w:val="-4"/>
-                              <w:sz w:val="20"/>
-                              <w:szCs w:val="20"/>
-                              <w:u w:val="none"/>
-                            </w:rPr>
-                            <w:t xml:space="preserve"> </w:t>
-                          </w:r>
-                          <w:r>
-                            <w:rPr>
-                              <w:rStyle w:val="Hyperlink"/>
-                              <w:sz w:val="20"/>
-                              <w:szCs w:val="20"/>
-                              <w:u w:val="none"/>
-                            </w:rPr>
-                            <w:t>9198941-2049</w:t>
+                            <w:t>emersonpessoa011108@gmail.com</w:t>
                           </w:r>
                         </w:hyperlink>
+                        <w:r>
+                          <w:br/>
+                          <w:t>LinkedIn: emersonpessoa01</w:t>
+                        </w:r>
+                        <w:r>
+                          <w:br/>
+                          <w:t>GitHub: emersonpessoa01</w:t>
+                        </w:r>
                       </w:p>
                     </w:tc>
                     <w:tc>
@@ -147,17 +160,32 @@
                             <w:u w:val="none"/>
                           </w:rPr>
                         </w:pPr>
-                        <w:hyperlink r:id="rId7">
+                        <w:r>
+                          <w:t>Belém, PA</w:t>
+                        </w:r>
+                        <w:r>
+                          <w:br/>
+                          <w:t>(91) 9xxxx-xxxx</w:t>
+                        </w:r>
+                        <w:r>
+                          <w:br/>
+                        </w:r>
+                        <w:hyperlink r:id="rId8" w:history="1">
                           <w:r>
                             <w:rPr>
                               <w:rStyle w:val="Hyperlink"/>
-                              <w:sz w:val="20"/>
-                              <w:szCs w:val="20"/>
-                              <w:u w:val="none"/>
                             </w:rPr>
                             <w:t>emersonpessoa011108@gmail.com</w:t>
                           </w:r>
                         </w:hyperlink>
+                        <w:r>
+                          <w:br/>
+                          <w:t>LinkedIn: emersonpessoa01</w:t>
+                        </w:r>
+                        <w:r>
+                          <w:br/>
+                          <w:t>GitHub: emersonpessoa01</w:t>
+                        </w:r>
                       </w:p>
                     </w:tc>
                     <w:tc>
@@ -189,83 +217,35 @@
                             <w:rStyle w:val="Hyperlink"/>
                             <w:sz w:val="20"/>
                             <w:szCs w:val="20"/>
-                          </w:rPr>
-                        </w:pPr>
-                        <w:r>
-                          <w:rPr>
-                            <w:rStyle w:val="Hyperlink"/>
-                            <w:sz w:val="20"/>
-                            <w:szCs w:val="20"/>
-                            <w:u w:val="none"/>
-                          </w:rPr>
-                          <w:fldChar w:fldCharType="begin"/>
-                        </w:r>
-                        <w:r>
-                          <w:rPr>
-                            <w:rStyle w:val="Hyperlink"/>
-                            <w:sz w:val="20"/>
-                            <w:szCs w:val="20"/>
-                            <w:u w:val="none"/>
-                          </w:rPr>
-                          <w:instrText>HYPERLINK "https://www.linkedin.com/in/emersonpessoa01"</w:instrText>
-                        </w:r>
-                        <w:r>
-                          <w:rPr>
-                            <w:rStyle w:val="Hyperlink"/>
-                            <w:sz w:val="20"/>
-                            <w:szCs w:val="20"/>
-                            <w:u w:val="none"/>
-                          </w:rPr>
-                        </w:r>
-                        <w:r>
-                          <w:rPr>
-                            <w:rStyle w:val="Hyperlink"/>
-                            <w:sz w:val="20"/>
-                            <w:szCs w:val="20"/>
-                            <w:u w:val="none"/>
-                          </w:rPr>
-                          <w:fldChar w:fldCharType="separate"/>
-                        </w:r>
-                        <w:r>
-                          <w:rPr>
-                            <w:rStyle w:val="Hyperlink"/>
-                            <w:sz w:val="20"/>
-                            <w:szCs w:val="20"/>
-                          </w:rPr>
-                          <w:t>www.linkedin.com/in/emersonpessoa01</w:t>
-                        </w:r>
-                      </w:p>
-                      <w:p>
-                        <w:pPr>
-                          <w:pStyle w:val="TableParagraph"/>
-                          <w:spacing w:before="30"/>
-                          <w:rPr>
-                            <w:rStyle w:val="Hyperlink"/>
-                            <w:sz w:val="20"/>
-                            <w:szCs w:val="20"/>
                             <w:u w:val="none"/>
                           </w:rPr>
                         </w:pPr>
                         <w:r>
-                          <w:rPr>
-                            <w:rStyle w:val="Hyperlink"/>
-                            <w:sz w:val="20"/>
-                            <w:szCs w:val="20"/>
-                            <w:u w:val="none"/>
-                          </w:rPr>
-                          <w:fldChar w:fldCharType="end"/>
+                          <w:t>Belém, PA</w:t>
                         </w:r>
-                        <w:hyperlink r:id="rId8" w:history="1">
+                        <w:r>
+                          <w:br/>
+                          <w:t>(91) 9xxxx-xxxx</w:t>
+                        </w:r>
+                        <w:r>
+                          <w:br/>
+                        </w:r>
+                        <w:hyperlink r:id="rId9" w:history="1">
                           <w:r>
                             <w:rPr>
                               <w:rStyle w:val="Hyperlink"/>
-                              <w:sz w:val="20"/>
-                              <w:szCs w:val="20"/>
-                              <w:u w:val="none"/>
                             </w:rPr>
-                            <w:t>https://github.com/emersonpessoa01</w:t>
+                            <w:t>emersonpessoa011108@gmail.com</w:t>
                           </w:r>
                         </w:hyperlink>
+                        <w:r>
+                          <w:br/>
+                          <w:t>LinkedIn: emersonpessoa01</w:t>
+                        </w:r>
+                        <w:r>
+                          <w:br/>
+                          <w:t>GitHub: emersonpessoa01</w:t>
+                        </w:r>
                       </w:p>
                     </w:tc>
                     <w:tc>
@@ -321,7 +301,7 @@
                     <pic:cNvPicPr/>
                   </pic:nvPicPr>
                   <pic:blipFill>
-                    <a:blip r:embed="rId9" cstate="print"/>
+                    <a:blip r:embed="rId10" cstate="print"/>
                     <a:stretch>
                       <a:fillRect/>
                     </a:stretch>
@@ -358,7 +338,7 @@
             <wp:effectExtent l="0" t="0" r="5715" b="5080"/>
             <wp:wrapNone/>
             <wp:docPr id="3" name="image2.png">
-              <a:hlinkClick xmlns:a="http://schemas.openxmlformats.org/drawingml/2006/main" r:id="rId6"/>
+              <a:hlinkClick xmlns:a="http://schemas.openxmlformats.org/drawingml/2006/main" r:id="rId11"/>
             </wp:docPr>
             <wp:cNvGraphicFramePr>
               <a:graphicFrameLocks xmlns:a="http://schemas.openxmlformats.org/drawingml/2006/main" noChangeAspect="1"/>
@@ -368,12 +348,12 @@
                 <pic:pic xmlns:pic="http://schemas.openxmlformats.org/drawingml/2006/picture">
                   <pic:nvPicPr>
                     <pic:cNvPr id="3" name="image2.png">
-                      <a:hlinkClick r:id="rId6"/>
+                      <a:hlinkClick r:id="rId11"/>
                     </pic:cNvPr>
                     <pic:cNvPicPr/>
                   </pic:nvPicPr>
                   <pic:blipFill>
-                    <a:blip r:embed="rId10" cstate="print"/>
+                    <a:blip r:embed="rId12" cstate="print"/>
                     <a:stretch>
                       <a:fillRect/>
                     </a:stretch>
@@ -429,7 +409,7 @@
               </wp:wrapPolygon>
             </wp:wrapThrough>
             <wp:docPr id="8" name="Imagem 8">
-              <a:hlinkClick xmlns:a="http://schemas.openxmlformats.org/drawingml/2006/main" r:id="rId8"/>
+              <a:hlinkClick xmlns:a="http://schemas.openxmlformats.org/drawingml/2006/main" r:id="rId13"/>
             </wp:docPr>
             <wp:cNvGraphicFramePr>
               <a:graphicFrameLocks xmlns:a="http://schemas.openxmlformats.org/drawingml/2006/main" noChangeAspect="1"/>
@@ -439,12 +419,12 @@
                 <pic:pic xmlns:pic="http://schemas.openxmlformats.org/drawingml/2006/picture">
                   <pic:nvPicPr>
                     <pic:cNvPr id="8" name="Imagem 8">
-                      <a:hlinkClick r:id="rId8"/>
+                      <a:hlinkClick r:id="rId13"/>
                     </pic:cNvPr>
                     <pic:cNvPicPr/>
                   </pic:nvPicPr>
                   <pic:blipFill>
-                    <a:blip r:embed="rId11" cstate="print">
+                    <a:blip r:embed="rId14" cstate="print">
                       <a:extLst>
                         <a:ext uri="{28A0092B-C50C-407E-A947-70E740481C1C}">
                           <a14:useLocalDpi xmlns:a14="http://schemas.microsoft.com/office/drawing/2010/main" val="0"/>
@@ -487,7 +467,7 @@
             <wp:effectExtent l="0" t="0" r="5715" b="5080"/>
             <wp:wrapNone/>
             <wp:docPr id="7" name="image4.png">
-              <a:hlinkClick xmlns:a="http://schemas.openxmlformats.org/drawingml/2006/main" r:id="rId12"/>
+              <a:hlinkClick xmlns:a="http://schemas.openxmlformats.org/drawingml/2006/main" r:id="rId15"/>
             </wp:docPr>
             <wp:cNvGraphicFramePr>
               <a:graphicFrameLocks xmlns:a="http://schemas.openxmlformats.org/drawingml/2006/main" noChangeAspect="1"/>
@@ -497,12 +477,12 @@
                 <pic:pic xmlns:pic="http://schemas.openxmlformats.org/drawingml/2006/picture">
                   <pic:nvPicPr>
                     <pic:cNvPr id="7" name="image4.png">
-                      <a:hlinkClick r:id="rId12"/>
+                      <a:hlinkClick r:id="rId15"/>
                     </pic:cNvPr>
                     <pic:cNvPicPr/>
                   </pic:nvPicPr>
                   <pic:blipFill>
-                    <a:blip r:embed="rId13" cstate="print"/>
+                    <a:blip r:embed="rId16" cstate="print"/>
                     <a:stretch>
                       <a:fillRect/>
                     </a:stretch>
@@ -560,7 +540,7 @@
                     <pic:cNvPicPr/>
                   </pic:nvPicPr>
                   <pic:blipFill>
-                    <a:blip r:embed="rId14" cstate="print"/>
+                    <a:blip r:embed="rId17" cstate="print"/>
                     <a:stretch>
                       <a:fillRect/>
                     </a:stretch>
@@ -607,31 +587,29 @@
       <w:pPr>
         <w:pStyle w:val="Corpodetexto"/>
         <w:spacing w:before="100"/>
-      </w:pPr>
-      <w:r>
-        <w:rPr>
-          <w:b/>
-          <w:bCs/>
+        <w:ind w:right="244"/>
+      </w:pPr>
+      <w:r>
+        <w:rPr>
+          <w:rStyle w:val="Forte"/>
         </w:rPr>
         <w:t>Desenvolvedor Frontend / Full Stack</w:t>
       </w:r>
       <w:r>
-        <w:t xml:space="preserve">, com experiência em ambientes corporativos de grande escala, atuando no desenvolvimento e manutenção de portais utilizando </w:t>
-      </w:r>
-      <w:r>
-        <w:rPr>
-          <w:b/>
-          <w:bCs/>
+        <w:t xml:space="preserve">, com experiência em ambientes corporativos de grande escala, atuando no desenvolvimento e manutenção de portais com </w:t>
+      </w:r>
+      <w:r>
+        <w:rPr>
+          <w:rStyle w:val="Forte"/>
         </w:rPr>
         <w:t>JavaScript, HTML5, CSS3, Liferay e Lumis</w:t>
       </w:r>
       <w:r>
-        <w:t xml:space="preserve">, em times ágeis. Possuo background profissional sólido, com forte disciplina, foco em qualidade e processos, aliado à formação técnica em desenvolvimento de software. Atualmente em constante evolução em </w:t>
-      </w:r>
-      <w:r>
-        <w:rPr>
-          <w:b/>
-          <w:bCs/>
+        <w:t xml:space="preserve">, em times ágeis. Possuo background profissional sólido, com forte disciplina, foco em qualidade e processos. Atualmente em evolução em </w:t>
+      </w:r>
+      <w:r>
+        <w:rPr>
+          <w:rStyle w:val="Forte"/>
         </w:rPr>
         <w:t>Java (Spring Boot)</w:t>
       </w:r>
@@ -640,21 +618,13 @@
       </w:r>
       <w:r>
         <w:rPr>
-          <w:b/>
-          <w:bCs/>
+          <w:rStyle w:val="Forte"/>
         </w:rPr>
         <w:t>React</w:t>
       </w:r>
       <w:r>
         <w:t>, com foco em entrega consistente e aprendizado contínuo.</w:t>
       </w:r>
-    </w:p>
-    <w:p>
-      <w:pPr>
-        <w:pStyle w:val="Corpodetexto"/>
-        <w:spacing w:before="100"/>
-        <w:ind w:right="244"/>
-      </w:pPr>
     </w:p>
     <w:p>
       <w:pPr>
@@ -698,7 +668,37 @@
         <w:rPr>
           <w:color w:val="005E80"/>
         </w:rPr>
-        <w:t>Assistente de Desenvolvedor FullStack</w:t>
+        <w:t xml:space="preserve">Assistente de Desenvolvedor </w:t>
+      </w:r>
+      <w:r>
+        <w:rPr>
+          <w:color w:val="005E80"/>
+        </w:rPr>
+        <w:t>Frontend</w:t>
+      </w:r>
+      <w:r>
+        <w:rPr>
+          <w:color w:val="005E80"/>
+        </w:rPr>
+        <w:t xml:space="preserve"> </w:t>
+      </w:r>
+      <w:r>
+        <w:rPr>
+          <w:color w:val="005E80"/>
+        </w:rPr>
+        <w:t>/</w:t>
+      </w:r>
+      <w:r>
+        <w:rPr>
+          <w:color w:val="005E80"/>
+        </w:rPr>
+        <w:t xml:space="preserve"> </w:t>
+      </w:r>
+      <w:r>
+        <w:rPr>
+          <w:color w:val="005E80"/>
+        </w:rPr>
+        <w:t>FullStack</w:t>
       </w:r>
     </w:p>
     <w:p>
@@ -960,27 +960,6 @@
         </w:rPr>
         <w:t>, visando otimização de carregamento e ranqueamento.</w:t>
       </w:r>
-      <w:r>
-        <w:rPr>
-          <w:sz w:val="20"/>
-        </w:rPr>
-        <w:br/>
-        <w:t xml:space="preserve">Participação ativa em </w:t>
-      </w:r>
-      <w:r>
-        <w:rPr>
-          <w:b/>
-          <w:bCs/>
-          <w:sz w:val="20"/>
-        </w:rPr>
-        <w:t>rituais ágeis (Scrum)</w:t>
-      </w:r>
-      <w:r>
-        <w:rPr>
-          <w:sz w:val="20"/>
-        </w:rPr>
-        <w:t>: dailies, plannings e retrospectivas.</w:t>
-      </w:r>
     </w:p>
     <w:p>
       <w:pPr>
@@ -998,6 +977,39 @@
         <w:rPr>
           <w:sz w:val="20"/>
         </w:rPr>
+        <w:t xml:space="preserve">Participação ativa em </w:t>
+      </w:r>
+      <w:r>
+        <w:rPr>
+          <w:b/>
+          <w:bCs/>
+          <w:sz w:val="20"/>
+        </w:rPr>
+        <w:t>rituais ágeis (Scrum)</w:t>
+      </w:r>
+      <w:r>
+        <w:rPr>
+          <w:sz w:val="20"/>
+        </w:rPr>
+        <w:t>: dailies, plannings e retrospectivas.</w:t>
+      </w:r>
+    </w:p>
+    <w:p>
+      <w:pPr>
+        <w:pStyle w:val="Corpodetexto"/>
+        <w:numPr>
+          <w:ilvl w:val="0"/>
+          <w:numId w:val="5"/>
+        </w:numPr>
+        <w:spacing w:before="12"/>
+        <w:rPr>
+          <w:sz w:val="20"/>
+        </w:rPr>
+      </w:pPr>
+      <w:r>
+        <w:rPr>
+          <w:sz w:val="20"/>
+        </w:rPr>
         <w:t xml:space="preserve">Desenvolvimento </w:t>
       </w:r>
       <w:r>
@@ -1187,25 +1199,22 @@
       <w:r>
         <w:rPr>
           <w:sz w:val="21"/>
-          <w:lang w:val="pt-BR"/>
-        </w:rPr>
-        <w:t xml:space="preserve">Execução e controle de </w:t>
+        </w:rPr>
+        <w:t xml:space="preserve">Execução e controle de análises físico-químicas e microbiológicas, com foco em </w:t>
       </w:r>
       <w:r>
         <w:rPr>
           <w:b/>
           <w:bCs/>
           <w:sz w:val="21"/>
-          <w:lang w:val="pt-BR"/>
-        </w:rPr>
-        <w:t>análises físico-químicas e microbiológicas</w:t>
+        </w:rPr>
+        <w:t>padronização, confiabilidade e conformidade operacional</w:t>
       </w:r>
       <w:r>
         <w:rPr>
           <w:sz w:val="21"/>
-          <w:lang w:val="pt-BR"/>
-        </w:rPr>
-        <w:t>, seguindo normas e procedimentos técnicos.</w:t>
+        </w:rPr>
+        <w:t>.</w:t>
       </w:r>
     </w:p>
     <w:p>
@@ -1568,266 +1577,30 @@
     <w:p>
       <w:pPr>
         <w:pStyle w:val="Corpodetexto"/>
-        <w:spacing w:before="119"/>
-        <w:ind w:left="100" w:right="481"/>
-      </w:pPr>
-      <w:r>
-        <w:t>HTML</w:t>
-      </w:r>
-      <w:r>
-        <w:t xml:space="preserve"> </w:t>
-      </w:r>
-      <w:r>
-        <w:rPr>
-          <w:color w:val="007EAB"/>
-        </w:rPr>
-        <w:t xml:space="preserve">• </w:t>
-      </w:r>
-      <w:r>
-        <w:t>CSS</w:t>
-      </w:r>
-      <w:r>
-        <w:t xml:space="preserve"> </w:t>
-      </w:r>
-      <w:r>
-        <w:rPr>
-          <w:color w:val="007EAB"/>
-        </w:rPr>
-        <w:t xml:space="preserve">• </w:t>
-      </w:r>
-      <w:r>
-        <w:t>Sass</w:t>
-      </w:r>
-      <w:r>
-        <w:t xml:space="preserve"> </w:t>
-      </w:r>
-      <w:r>
-        <w:rPr>
-          <w:color w:val="007EAB"/>
-        </w:rPr>
-        <w:t xml:space="preserve">• </w:t>
-      </w:r>
-      <w:r>
-        <w:t>Bootstrap</w:t>
-      </w:r>
-      <w:r>
-        <w:t xml:space="preserve"> </w:t>
-      </w:r>
-      <w:r>
-        <w:rPr>
-          <w:color w:val="007EAB"/>
-        </w:rPr>
-        <w:t xml:space="preserve">• </w:t>
-      </w:r>
-      <w:r>
-        <w:t>JavaScript</w:t>
-      </w:r>
-      <w:r>
-        <w:t xml:space="preserve"> </w:t>
-      </w:r>
-      <w:r>
-        <w:rPr>
-          <w:color w:val="007EAB"/>
-        </w:rPr>
-        <w:t xml:space="preserve">• </w:t>
-      </w:r>
-      <w:r>
-        <w:t>Node</w:t>
-      </w:r>
-      <w:r>
-        <w:t>js</w:t>
-      </w:r>
-      <w:r>
-        <w:t xml:space="preserve"> </w:t>
-      </w:r>
-      <w:r>
-        <w:rPr>
-          <w:color w:val="007EAB"/>
-        </w:rPr>
-        <w:t xml:space="preserve">• </w:t>
-      </w:r>
-      <w:r>
-        <w:t>Reactjs</w:t>
-      </w:r>
-      <w:r>
-        <w:t xml:space="preserve"> </w:t>
-      </w:r>
-      <w:r>
-        <w:rPr>
-          <w:color w:val="007EAB"/>
-        </w:rPr>
-        <w:t>•</w:t>
-      </w:r>
-      <w:r>
-        <w:t xml:space="preserve"> </w:t>
-      </w:r>
-      <w:r>
-        <w:rPr>
-          <w:color w:val="007EAB"/>
-        </w:rPr>
-        <w:t xml:space="preserve"> </w:t>
-      </w:r>
-      <w:r>
-        <w:t>MySQL</w:t>
-      </w:r>
-      <w:r>
-        <w:t xml:space="preserve"> </w:t>
-      </w:r>
-      <w:r>
-        <w:rPr>
-          <w:color w:val="007EAB"/>
-        </w:rPr>
-        <w:t>•</w:t>
-      </w:r>
-      <w:r>
-        <w:t xml:space="preserve"> </w:t>
-      </w:r>
-      <w:r>
-        <w:rPr>
-          <w:color w:val="007EAB"/>
-        </w:rPr>
-        <w:t xml:space="preserve"> </w:t>
-      </w:r>
-      <w:r>
-        <w:t xml:space="preserve">Java </w:t>
-      </w:r>
-      <w:r>
-        <w:rPr>
-          <w:spacing w:val="-47"/>
-        </w:rPr>
-        <w:t xml:space="preserve"> </w:t>
-      </w:r>
-      <w:r>
-        <w:rPr>
-          <w:color w:val="007EAB"/>
-        </w:rPr>
-        <w:t>•</w:t>
-      </w:r>
-      <w:r>
-        <w:rPr>
-          <w:color w:val="007EAB"/>
-          <w:spacing w:val="1"/>
-        </w:rPr>
-        <w:t xml:space="preserve"> </w:t>
-      </w:r>
-      <w:r>
-        <w:t xml:space="preserve">Spring Boot </w:t>
-      </w:r>
-      <w:r>
-        <w:rPr>
-          <w:color w:val="007EAB"/>
-        </w:rPr>
-        <w:t xml:space="preserve">• </w:t>
-      </w:r>
-      <w:r>
-        <w:t>MongoDB</w:t>
-      </w:r>
-      <w:r>
-        <w:t xml:space="preserve"> </w:t>
-      </w:r>
-      <w:r>
-        <w:rPr>
-          <w:color w:val="007EAB"/>
-        </w:rPr>
-        <w:t>•</w:t>
-      </w:r>
-      <w:r>
-        <w:rPr>
-          <w:color w:val="007EAB"/>
-        </w:rPr>
-        <w:t xml:space="preserve">  </w:t>
-      </w:r>
-      <w:r>
-        <w:t xml:space="preserve">MySQL </w:t>
-      </w:r>
-      <w:r>
-        <w:rPr>
-          <w:color w:val="007EAB"/>
-        </w:rPr>
-        <w:t xml:space="preserve">• </w:t>
-      </w:r>
-      <w:r>
-        <w:t xml:space="preserve">PostgreSQL </w:t>
-      </w:r>
-      <w:r>
-        <w:rPr>
-          <w:color w:val="007EAB"/>
-        </w:rPr>
-        <w:t>•</w:t>
-      </w:r>
-      <w:r>
-        <w:rPr>
-          <w:color w:val="007EAB"/>
-          <w:spacing w:val="1"/>
-        </w:rPr>
-        <w:t xml:space="preserve"> </w:t>
-      </w:r>
-      <w:r>
-        <w:t>Git</w:t>
-      </w:r>
-      <w:r>
-        <w:t>H</w:t>
-      </w:r>
-      <w:r>
-        <w:t>ub</w:t>
-      </w:r>
-      <w:r>
-        <w:rPr>
-          <w:spacing w:val="1"/>
-        </w:rPr>
-        <w:t xml:space="preserve"> </w:t>
-      </w:r>
-      <w:r>
-        <w:rPr>
-          <w:color w:val="007EAB"/>
-        </w:rPr>
-        <w:t xml:space="preserve">• </w:t>
-      </w:r>
-      <w:r>
-        <w:t>Figma</w:t>
-      </w:r>
-      <w:r>
-        <w:rPr>
-          <w:spacing w:val="1"/>
-        </w:rPr>
-        <w:t xml:space="preserve"> </w:t>
-      </w:r>
-      <w:r>
-        <w:rPr>
-          <w:color w:val="007EAB"/>
-        </w:rPr>
-        <w:t>•</w:t>
-      </w:r>
-      <w:r>
-        <w:rPr>
-          <w:color w:val="007EAB"/>
-          <w:spacing w:val="1"/>
-        </w:rPr>
-        <w:t xml:space="preserve"> </w:t>
-      </w:r>
-      <w:r>
-        <w:t>Word</w:t>
-      </w:r>
-      <w:r>
-        <w:t>P</w:t>
-      </w:r>
-      <w:r>
-        <w:t>ress</w:t>
-      </w:r>
-      <w:r>
-        <w:rPr>
-          <w:spacing w:val="3"/>
-        </w:rPr>
-        <w:t>(Elementor)</w:t>
-      </w:r>
-    </w:p>
-    <w:p>
-      <w:pPr>
-        <w:pStyle w:val="Corpodetexto"/>
+        <w:ind w:left="720"/>
         <w:rPr>
           <w:sz w:val="26"/>
         </w:rPr>
       </w:pPr>
+      <w:r>
+        <w:t>HTML • CSS • Sass • Bootstrap</w:t>
+      </w:r>
+      <w:r>
+        <w:br/>
+        <w:t>JavaScript • React.js • Node.js</w:t>
+      </w:r>
+      <w:r>
+        <w:br/>
+        <w:t>Java • Spring Boot</w:t>
+      </w:r>
+      <w:r>
+        <w:br/>
+        <w:t>MySQL • PostgreSQL • MongoDB</w:t>
+      </w:r>
+      <w:r>
+        <w:br/>
+        <w:t>Git • GitHub • Figma • WordPress (Elementor)</w:t>
+      </w:r>
     </w:p>
     <w:p>
       <w:pPr>
@@ -1854,7 +1627,7 @@
         <w:rPr>
           <w:color w:val="005E80"/>
         </w:rPr>
-        <w:t>Técnico em Informática para Web</w:t>
+        <w:t>Tecnologia em Redes de Computadores</w:t>
       </w:r>
     </w:p>
     <w:p>
@@ -1871,7 +1644,7 @@
           <w:b/>
           <w:sz w:val="18"/>
         </w:rPr>
-        <w:t>EETEPA – Escola de Ensino Técnico do Estado Pará</w:t>
+        <w:t>ESTÁCIO – FAP</w:t>
       </w:r>
       <w:r>
         <w:rPr>
@@ -1901,7 +1674,7 @@
           <w:b/>
           <w:sz w:val="18"/>
         </w:rPr>
-        <w:t>04/2021</w:t>
+        <w:t>03/2016</w:t>
       </w:r>
       <w:r>
         <w:rPr>
@@ -1931,8 +1704,18 @@
           <w:b/>
           <w:sz w:val="18"/>
         </w:rPr>
-        <w:t>09/2022</w:t>
-      </w:r>
+        <w:t>06/2019</w:t>
+      </w:r>
+    </w:p>
+    <w:p>
+      <w:pPr>
+        <w:spacing w:before="59"/>
+        <w:ind w:left="100"/>
+        <w:rPr>
+          <w:b/>
+          <w:sz w:val="18"/>
+        </w:rPr>
+      </w:pPr>
     </w:p>
     <w:p>
       <w:pPr>
@@ -1943,8 +1726,7 @@
         <w:rPr>
           <w:color w:val="005E80"/>
         </w:rPr>
-        <w:lastRenderedPageBreak/>
-        <w:t>Tecnologia em Redes de Computadores</w:t>
+        <w:t>Técnico em Informática para Web</w:t>
       </w:r>
     </w:p>
     <w:p>
@@ -1961,7 +1743,7 @@
           <w:b/>
           <w:sz w:val="18"/>
         </w:rPr>
-        <w:t>ESTÁCIO – FAP</w:t>
+        <w:t>EETEPA – Escola de Ensino Técnico do Estado Pará</w:t>
       </w:r>
       <w:r>
         <w:rPr>
@@ -1991,7 +1773,7 @@
           <w:b/>
           <w:sz w:val="18"/>
         </w:rPr>
-        <w:t>03/2016</w:t>
+        <w:t>04/2021</w:t>
       </w:r>
       <w:r>
         <w:rPr>
@@ -2021,8 +1803,18 @@
           <w:b/>
           <w:sz w:val="18"/>
         </w:rPr>
-        <w:t>06/2019</w:t>
-      </w:r>
+        <w:t>09/2022</w:t>
+      </w:r>
+    </w:p>
+    <w:p>
+      <w:pPr>
+        <w:spacing w:before="59"/>
+        <w:ind w:left="100"/>
+        <w:rPr>
+          <w:b/>
+          <w:sz w:val="18"/>
+        </w:rPr>
+      </w:pPr>
     </w:p>
     <w:p>
       <w:pPr>
@@ -2189,99 +1981,30 @@
     </w:p>
     <w:p>
       <w:pPr>
-        <w:pStyle w:val="Ttulo2"/>
-        <w:spacing w:before="119" w:line="256" w:lineRule="auto"/>
-        <w:ind w:right="4818"/>
-        <w:rPr>
+        <w:spacing w:before="37" w:line="276" w:lineRule="auto"/>
+        <w:ind w:left="100" w:right="4231"/>
+        <w:rPr>
+          <w:b/>
           <w:color w:val="005E80"/>
+          <w:lang w:val="pt-BR"/>
         </w:rPr>
       </w:pPr>
       <w:bookmarkStart w:id="7" w:name="Certificação_AWS_Cloud_Practitioner_-_20"/>
       <w:bookmarkEnd w:id="7"/>
       <w:r>
         <w:rPr>
+          <w:b/>
           <w:color w:val="005E80"/>
         </w:rPr>
-        <w:t>Desenvolvimento para Plataforma Windows Azure</w:t>
-      </w:r>
-      <w:r>
-        <w:rPr>
+        <w:br/>
+      </w:r>
+      <w:r>
+        <w:rPr>
+          <w:b/>
           <w:color w:val="005E80"/>
-        </w:rPr>
-        <w:t xml:space="preserve"> – 2019</w:t>
-      </w:r>
-      <w:r>
-        <w:rPr>
-          <w:color w:val="005E80"/>
-        </w:rPr>
-        <w:t xml:space="preserve">, </w:t>
-      </w:r>
-    </w:p>
-    <w:p>
-      <w:pPr>
-        <w:pStyle w:val="Ttulo2"/>
-        <w:spacing w:before="119" w:line="256" w:lineRule="auto"/>
-        <w:ind w:right="4818"/>
-      </w:pPr>
-      <w:r>
-        <w:rPr>
-          <w:color w:val="005E80"/>
-          <w:spacing w:val="-47"/>
-        </w:rPr>
-        <w:t xml:space="preserve"> </w:t>
-      </w:r>
-      <w:bookmarkStart w:id="8" w:name="Excel_Avançado,_Udemy_–_2022"/>
-      <w:bookmarkEnd w:id="8"/>
-      <w:r>
-        <w:rPr>
-          <w:color w:val="005E80"/>
-        </w:rPr>
-        <w:t>Excel</w:t>
-      </w:r>
-      <w:r>
-        <w:rPr>
-          <w:color w:val="005E80"/>
-          <w:spacing w:val="-1"/>
-        </w:rPr>
-        <w:t xml:space="preserve"> </w:t>
-      </w:r>
-      <w:r>
-        <w:rPr>
-          <w:color w:val="005E80"/>
-        </w:rPr>
-        <w:t>Avançado,</w:t>
-      </w:r>
-      <w:r>
-        <w:rPr>
-          <w:color w:val="005E80"/>
-          <w:spacing w:val="-2"/>
-        </w:rPr>
-        <w:t xml:space="preserve"> </w:t>
-      </w:r>
-      <w:r>
-        <w:rPr>
-          <w:color w:val="005E80"/>
-        </w:rPr>
-        <w:t>Udemy</w:t>
-      </w:r>
-      <w:r>
-        <w:rPr>
-          <w:color w:val="005E80"/>
-          <w:spacing w:val="-4"/>
-        </w:rPr>
-        <w:t xml:space="preserve"> </w:t>
-      </w:r>
-      <w:r>
-        <w:rPr>
-          <w:color w:val="005E80"/>
-        </w:rPr>
-        <w:t>– 20</w:t>
-      </w:r>
-      <w:r>
-        <w:rPr>
-          <w:color w:val="005E80"/>
-        </w:rPr>
-        <w:t>19</w:t>
+          <w:lang w:val="pt-BR"/>
+        </w:rPr>
+        <w:t>Desenvolvimento Full Stack – IGTI</w:t>
       </w:r>
     </w:p>
     <w:p>
@@ -2291,25 +2014,34 @@
         <w:rPr>
           <w:b/>
           <w:color w:val="005E80"/>
-        </w:rPr>
-      </w:pPr>
-      <w:bookmarkStart w:id="9" w:name="Power_BI,_Unova_–_2022"/>
-      <w:bookmarkStart w:id="10" w:name="Certificação_CompTIA_A+,_Hardware_e_Soft"/>
-      <w:bookmarkEnd w:id="9"/>
-      <w:bookmarkEnd w:id="10"/>
+          <w:lang w:val="pt-BR"/>
+        </w:rPr>
+      </w:pPr>
       <w:r>
         <w:rPr>
           <w:b/>
           <w:color w:val="005E80"/>
-        </w:rPr>
-        <w:t>Profissionais Linux</w:t>
-      </w:r>
+          <w:lang w:val="pt-BR"/>
+        </w:rPr>
+        <w:t xml:space="preserve">Desenvolvimento em Front </w:t>
+      </w:r>
+      <w:proofErr w:type="spellStart"/>
       <w:r>
         <w:rPr>
           <w:b/>
           <w:color w:val="005E80"/>
-        </w:rPr>
-        <w:t xml:space="preserve"> – 2019</w:t>
+          <w:lang w:val="pt-BR"/>
+        </w:rPr>
+        <w:t>End</w:t>
+      </w:r>
+      <w:proofErr w:type="spellEnd"/>
+      <w:r>
+        <w:rPr>
+          <w:b/>
+          <w:color w:val="005E80"/>
+          <w:lang w:val="pt-BR"/>
+        </w:rPr>
+        <w:t xml:space="preserve"> – IGTI</w:t>
       </w:r>
     </w:p>
     <w:p>
@@ -2319,21 +2051,26 @@
         <w:rPr>
           <w:b/>
           <w:color w:val="005E80"/>
-        </w:rPr>
-      </w:pPr>
+          <w:lang w:val="pt-BR"/>
+        </w:rPr>
+      </w:pPr>
+      <w:proofErr w:type="spellStart"/>
       <w:r>
         <w:rPr>
           <w:b/>
           <w:color w:val="005E80"/>
-        </w:rPr>
-        <w:t>Introdução ao Pytho</w:t>
-      </w:r>
+          <w:lang w:val="pt-BR"/>
+        </w:rPr>
+        <w:t>Bootcamp</w:t>
+      </w:r>
+      <w:proofErr w:type="spellEnd"/>
       <w:r>
         <w:rPr>
           <w:b/>
           <w:color w:val="005E80"/>
-        </w:rPr>
-        <w:t>n, Guanabara – 2020</w:t>
+          <w:lang w:val="pt-BR"/>
+        </w:rPr>
+        <w:t xml:space="preserve"> Full Stack Tech PAN – IGTI</w:t>
       </w:r>
     </w:p>
     <w:p>
@@ -2343,36 +2080,27 @@
         <w:rPr>
           <w:b/>
           <w:color w:val="005E80"/>
+          <w:lang w:val="pt-BR"/>
         </w:rPr>
       </w:pPr>
       <w:r>
         <w:rPr>
           <w:b/>
           <w:color w:val="005E80"/>
-        </w:rPr>
-        <w:t>Lógica de programação com Flutter</w:t>
-      </w:r>
+          <w:lang w:val="pt-BR"/>
+        </w:rPr>
+        <w:t xml:space="preserve">Programa Desenvolve Boticário – </w:t>
+      </w:r>
+      <w:proofErr w:type="spellStart"/>
       <w:r>
         <w:rPr>
           <w:b/>
           <w:color w:val="005E80"/>
-        </w:rPr>
-        <w:t>,</w:t>
-      </w:r>
-      <w:r>
-        <w:rPr>
-          <w:b/>
-          <w:color w:val="005E80"/>
-        </w:rPr>
-        <w:t xml:space="preserve"> Udemy</w:t>
-      </w:r>
-      <w:r>
-        <w:rPr>
-          <w:b/>
-          <w:color w:val="005E80"/>
-        </w:rPr>
-        <w:t xml:space="preserve"> – 2020</w:t>
-      </w:r>
+          <w:lang w:val="pt-BR"/>
+        </w:rPr>
+        <w:t>Alura</w:t>
+      </w:r>
+      <w:proofErr w:type="spellEnd"/>
     </w:p>
     <w:p>
       <w:pPr>
@@ -2381,64 +2109,45 @@
         <w:rPr>
           <w:b/>
           <w:color w:val="005E80"/>
+          <w:lang w:val="pt-BR"/>
         </w:rPr>
       </w:pPr>
       <w:r>
         <w:rPr>
           <w:b/>
           <w:color w:val="005E80"/>
-        </w:rPr>
-        <w:t>Introdução ao GIT e controle de versões</w:t>
-      </w:r>
+          <w:lang w:val="pt-BR"/>
+        </w:rPr>
+        <w:t xml:space="preserve">Programa Desenvolvedor </w:t>
+      </w:r>
+      <w:proofErr w:type="spellStart"/>
       <w:r>
         <w:rPr>
           <w:b/>
           <w:color w:val="005E80"/>
-        </w:rPr>
-        <w:t xml:space="preserve">, </w:t>
-      </w:r>
+          <w:lang w:val="pt-BR"/>
+        </w:rPr>
+        <w:t>FullStack</w:t>
+      </w:r>
+      <w:proofErr w:type="spellEnd"/>
       <w:r>
         <w:rPr>
           <w:b/>
           <w:color w:val="005E80"/>
-        </w:rPr>
-        <w:t>DIO</w:t>
-      </w:r>
+          <w:lang w:val="pt-BR"/>
+        </w:rPr>
+        <w:t xml:space="preserve"> Junior – +</w:t>
+      </w:r>
+      <w:proofErr w:type="spellStart"/>
       <w:r>
         <w:rPr>
           <w:b/>
           <w:color w:val="005E80"/>
-        </w:rPr>
-        <w:t xml:space="preserve"> </w:t>
-      </w:r>
-      <w:r>
-        <w:rPr>
-          <w:b/>
-          <w:color w:val="005E80"/>
-        </w:rPr>
-        <w:t>–</w:t>
-      </w:r>
-      <w:r>
-        <w:rPr>
-          <w:b/>
-          <w:color w:val="005E80"/>
-        </w:rPr>
-        <w:t xml:space="preserve"> </w:t>
-      </w:r>
-      <w:r>
-        <w:rPr>
-          <w:b/>
-          <w:color w:val="005E80"/>
-        </w:rPr>
-        <w:t xml:space="preserve"> </w:t>
-      </w:r>
-      <w:r>
-        <w:rPr>
-          <w:b/>
-          <w:color w:val="005E80"/>
-        </w:rPr>
-        <w:t>2020</w:t>
-      </w:r>
+          <w:lang w:val="pt-BR"/>
+        </w:rPr>
+        <w:t>PraTI</w:t>
+      </w:r>
+      <w:proofErr w:type="spellEnd"/>
     </w:p>
     <w:p>
       <w:pPr>
@@ -2447,35 +2156,44 @@
         <w:rPr>
           <w:b/>
           <w:color w:val="005E80"/>
-        </w:rPr>
-      </w:pPr>
+          <w:lang w:val="pt-BR"/>
+        </w:rPr>
+      </w:pPr>
+      <w:proofErr w:type="spellStart"/>
       <w:r>
         <w:rPr>
           <w:b/>
           <w:color w:val="005E80"/>
-        </w:rPr>
-        <w:t>HTML5  e CSS3</w:t>
-      </w:r>
+          <w:lang w:val="pt-BR"/>
+        </w:rPr>
+        <w:t>Bootcamp</w:t>
+      </w:r>
+      <w:proofErr w:type="spellEnd"/>
       <w:r>
         <w:rPr>
           <w:b/>
           <w:color w:val="005E80"/>
-        </w:rPr>
-        <w:t xml:space="preserve">, </w:t>
-      </w:r>
+          <w:lang w:val="pt-BR"/>
+        </w:rPr>
+        <w:t xml:space="preserve"> Desenvolvedor </w:t>
+      </w:r>
+      <w:proofErr w:type="spellStart"/>
       <w:r>
         <w:rPr>
           <w:b/>
           <w:color w:val="005E80"/>
-        </w:rPr>
-        <w:t xml:space="preserve">DIO </w:t>
-      </w:r>
+          <w:lang w:val="pt-BR"/>
+        </w:rPr>
+        <w:t>Backend</w:t>
+      </w:r>
+      <w:proofErr w:type="spellEnd"/>
       <w:r>
         <w:rPr>
           <w:b/>
           <w:color w:val="005E80"/>
-        </w:rPr>
-        <w:t>– 2020</w:t>
+          <w:lang w:val="pt-BR"/>
+        </w:rPr>
+        <w:t xml:space="preserve"> Java – Código de Base</w:t>
       </w:r>
     </w:p>
     <w:p>
@@ -2485,21 +2203,26 @@
         <w:rPr>
           <w:b/>
           <w:color w:val="005E80"/>
-        </w:rPr>
-      </w:pPr>
+          <w:lang w:val="pt-BR"/>
+        </w:rPr>
+      </w:pPr>
+      <w:proofErr w:type="spellStart"/>
       <w:r>
         <w:rPr>
           <w:b/>
           <w:color w:val="005E80"/>
-        </w:rPr>
-        <w:t>JavaScript para Internet</w:t>
-      </w:r>
+          <w:lang w:val="pt-BR"/>
+        </w:rPr>
+        <w:t>TrendsIT</w:t>
+      </w:r>
+      <w:proofErr w:type="spellEnd"/>
       <w:r>
         <w:rPr>
           <w:b/>
           <w:color w:val="005E80"/>
-        </w:rPr>
-        <w:t>, DIO – 2020</w:t>
+          <w:lang w:val="pt-BR"/>
+        </w:rPr>
+        <w:t xml:space="preserve"> – Em andamento</w:t>
       </w:r>
     </w:p>
     <w:p>
@@ -2509,510 +2232,17 @@
         <w:rPr>
           <w:b/>
           <w:color w:val="005E80"/>
+          <w:lang w:val="pt-BR"/>
         </w:rPr>
       </w:pPr>
       <w:r>
         <w:rPr>
           <w:b/>
           <w:color w:val="005E80"/>
-        </w:rPr>
-        <w:t>Desenvolvimento Full Stack</w:t>
-      </w:r>
-      <w:r>
-        <w:rPr>
-          <w:b/>
-          <w:color w:val="005E80"/>
-        </w:rPr>
-        <w:t xml:space="preserve">, </w:t>
-      </w:r>
-      <w:r>
-        <w:rPr>
-          <w:b/>
-          <w:color w:val="005E80"/>
-        </w:rPr>
-        <w:t>IGTI</w:t>
-      </w:r>
-      <w:r>
-        <w:rPr>
-          <w:b/>
-          <w:color w:val="005E80"/>
-        </w:rPr>
-        <w:t xml:space="preserve"> – </w:t>
-      </w:r>
-      <w:r>
-        <w:rPr>
-          <w:b/>
-          <w:color w:val="005E80"/>
-        </w:rPr>
-        <w:t>2020</w:t>
-      </w:r>
-    </w:p>
-    <w:p>
-      <w:pPr>
-        <w:spacing w:before="37" w:line="276" w:lineRule="auto"/>
-        <w:ind w:left="100" w:right="4231"/>
-        <w:rPr>
-          <w:b/>
-          <w:color w:val="005E80"/>
-        </w:rPr>
-      </w:pPr>
-      <w:r>
-        <w:rPr>
-          <w:b/>
-          <w:color w:val="005E80"/>
-        </w:rPr>
-        <w:t>Desenvolvimento em Front End</w:t>
-      </w:r>
-      <w:r>
-        <w:rPr>
-          <w:b/>
-          <w:color w:val="005E80"/>
-        </w:rPr>
-        <w:t xml:space="preserve">, </w:t>
-      </w:r>
-      <w:r>
-        <w:rPr>
-          <w:b/>
-          <w:color w:val="005E80"/>
-        </w:rPr>
-        <w:t xml:space="preserve">IGTI </w:t>
-      </w:r>
-      <w:r>
-        <w:rPr>
-          <w:b/>
-          <w:color w:val="005E80"/>
-        </w:rPr>
-        <w:t xml:space="preserve">– </w:t>
-      </w:r>
-      <w:r>
-        <w:rPr>
-          <w:b/>
-          <w:color w:val="005E80"/>
-        </w:rPr>
-        <w:t>2020</w:t>
-      </w:r>
-    </w:p>
-    <w:p>
-      <w:pPr>
-        <w:spacing w:before="37" w:line="276" w:lineRule="auto"/>
-        <w:ind w:left="100" w:right="4231"/>
-        <w:rPr>
-          <w:b/>
-          <w:color w:val="005E80"/>
-        </w:rPr>
-      </w:pPr>
-      <w:r>
-        <w:rPr>
-          <w:b/>
-          <w:color w:val="005E80"/>
-        </w:rPr>
-        <w:t>Design Responsivo</w:t>
-      </w:r>
-      <w:r>
-        <w:rPr>
-          <w:b/>
-          <w:color w:val="005E80"/>
-        </w:rPr>
-        <w:t xml:space="preserve">, </w:t>
-      </w:r>
-      <w:r>
-        <w:rPr>
-          <w:b/>
-          <w:color w:val="005E80"/>
-        </w:rPr>
-        <w:t xml:space="preserve">Node Studio Treinamentos </w:t>
-      </w:r>
-      <w:r>
-        <w:rPr>
-          <w:b/>
-          <w:color w:val="005E80"/>
-        </w:rPr>
-        <w:t xml:space="preserve">– </w:t>
-      </w:r>
-      <w:r>
-        <w:rPr>
-          <w:b/>
-          <w:color w:val="005E80"/>
-        </w:rPr>
-        <w:t>2021</w:t>
-      </w:r>
-    </w:p>
-    <w:p>
-      <w:pPr>
-        <w:spacing w:before="37" w:line="276" w:lineRule="auto"/>
-        <w:ind w:left="100" w:right="4231"/>
-        <w:rPr>
-          <w:b/>
-          <w:color w:val="005E80"/>
-        </w:rPr>
-      </w:pPr>
-      <w:r>
-        <w:rPr>
-          <w:b/>
-          <w:color w:val="005E80"/>
-        </w:rPr>
-        <w:t xml:space="preserve">Bootcamp Full Stack Tech PAN </w:t>
-      </w:r>
-      <w:r>
-        <w:rPr>
-          <w:b/>
-          <w:color w:val="005E80"/>
-        </w:rPr>
-        <w:t>,</w:t>
-      </w:r>
-      <w:r>
-        <w:rPr>
-          <w:b/>
-          <w:color w:val="005E80"/>
-        </w:rPr>
-        <w:t xml:space="preserve"> IGTI </w:t>
-      </w:r>
-      <w:r>
-        <w:rPr>
-          <w:b/>
-          <w:color w:val="005E80"/>
-        </w:rPr>
-        <w:t xml:space="preserve"> – </w:t>
-      </w:r>
-      <w:r>
-        <w:rPr>
-          <w:b/>
-          <w:color w:val="005E80"/>
-        </w:rPr>
-        <w:t>2021</w:t>
-      </w:r>
-    </w:p>
-    <w:p>
-      <w:pPr>
-        <w:spacing w:before="37" w:line="276" w:lineRule="auto"/>
-        <w:ind w:left="100" w:right="4231"/>
-        <w:rPr>
-          <w:b/>
-          <w:color w:val="005E80"/>
-        </w:rPr>
-      </w:pPr>
-      <w:r>
-        <w:rPr>
-          <w:b/>
-          <w:color w:val="005E80"/>
-        </w:rPr>
-        <w:t xml:space="preserve">Programa </w:t>
-      </w:r>
-      <w:r>
-        <w:rPr>
-          <w:b/>
-          <w:color w:val="005E80"/>
-        </w:rPr>
-        <w:t>Desenvolve Boticário</w:t>
-      </w:r>
-      <w:r>
-        <w:rPr>
-          <w:b/>
-          <w:color w:val="005E80"/>
-        </w:rPr>
-        <w:t xml:space="preserve"> - </w:t>
-      </w:r>
-      <w:r>
-        <w:rPr>
-          <w:b/>
-          <w:color w:val="005E80"/>
-        </w:rPr>
-        <w:t>Formação Full Stack</w:t>
-      </w:r>
-      <w:r>
-        <w:rPr>
-          <w:b/>
-          <w:color w:val="005E80"/>
-        </w:rPr>
-        <w:t xml:space="preserve">, </w:t>
-      </w:r>
-      <w:r>
-        <w:rPr>
-          <w:b/>
-          <w:color w:val="005E80"/>
-        </w:rPr>
-        <w:t>Alura</w:t>
-      </w:r>
-      <w:r>
-        <w:rPr>
-          <w:b/>
-          <w:color w:val="005E80"/>
-        </w:rPr>
-        <w:t xml:space="preserve"> –</w:t>
-      </w:r>
-      <w:r>
-        <w:rPr>
-          <w:b/>
-          <w:color w:val="005E80"/>
-        </w:rPr>
-        <w:t xml:space="preserve"> </w:t>
-      </w:r>
-      <w:r>
-        <w:rPr>
-          <w:b/>
-          <w:color w:val="005E80"/>
-        </w:rPr>
-        <w:t>2022</w:t>
-      </w:r>
-    </w:p>
-    <w:p>
-      <w:pPr>
-        <w:spacing w:before="37" w:line="276" w:lineRule="auto"/>
-        <w:ind w:left="100" w:right="4231"/>
-        <w:rPr>
-          <w:b/>
-          <w:color w:val="005E80"/>
-        </w:rPr>
-      </w:pPr>
-      <w:r>
-        <w:rPr>
-          <w:b/>
-          <w:color w:val="005E80"/>
-        </w:rPr>
-        <w:t xml:space="preserve">Bootcamp </w:t>
-      </w:r>
-      <w:r>
-        <w:rPr>
-          <w:b/>
-          <w:color w:val="005E80"/>
-        </w:rPr>
-        <w:t>Desenvolvimento para Jogos</w:t>
-      </w:r>
-      <w:r>
-        <w:rPr>
-          <w:b/>
-          <w:color w:val="005E80"/>
-        </w:rPr>
-        <w:t xml:space="preserve"> </w:t>
-      </w:r>
-      <w:r>
-        <w:rPr>
-          <w:b/>
-          <w:color w:val="005E80"/>
-        </w:rPr>
-        <w:t>,</w:t>
-      </w:r>
-      <w:r>
-        <w:rPr>
-          <w:b/>
-          <w:color w:val="005E80"/>
-        </w:rPr>
-        <w:t xml:space="preserve"> </w:t>
-      </w:r>
-      <w:r>
-        <w:rPr>
-          <w:b/>
-          <w:color w:val="005E80"/>
-        </w:rPr>
-        <w:t>DIO</w:t>
-      </w:r>
-      <w:r>
-        <w:rPr>
-          <w:b/>
-          <w:color w:val="005E80"/>
-        </w:rPr>
-        <w:t xml:space="preserve"> </w:t>
-      </w:r>
-      <w:r>
-        <w:rPr>
-          <w:b/>
-          <w:color w:val="005E80"/>
-        </w:rPr>
-        <w:t xml:space="preserve"> – </w:t>
-      </w:r>
-      <w:r>
-        <w:rPr>
-          <w:b/>
-          <w:color w:val="005E80"/>
-        </w:rPr>
-        <w:t>202</w:t>
-      </w:r>
-      <w:r>
-        <w:rPr>
-          <w:b/>
-          <w:color w:val="005E80"/>
-        </w:rPr>
-        <w:t>3</w:t>
-      </w:r>
-    </w:p>
-    <w:p>
-      <w:pPr>
-        <w:spacing w:before="37" w:line="276" w:lineRule="auto"/>
-        <w:ind w:left="100" w:right="4231"/>
-        <w:rPr>
-          <w:b/>
-          <w:color w:val="005E80"/>
-        </w:rPr>
-      </w:pPr>
-      <w:r>
-        <w:rPr>
-          <w:b/>
-          <w:color w:val="005E80"/>
-        </w:rPr>
-        <w:t>Curso Sites</w:t>
-      </w:r>
-      <w:r>
-        <w:rPr>
-          <w:b/>
-          <w:color w:val="005E80"/>
-        </w:rPr>
-        <w:t>, A Escola de Sites –</w:t>
-      </w:r>
-      <w:r>
-        <w:rPr>
-          <w:b/>
-          <w:color w:val="005E80"/>
-        </w:rPr>
-        <w:t xml:space="preserve"> </w:t>
-      </w:r>
-      <w:r>
-        <w:rPr>
-          <w:b/>
-          <w:color w:val="005E80"/>
-        </w:rPr>
-        <w:t>2024</w:t>
-      </w:r>
-    </w:p>
-    <w:p>
-      <w:pPr>
-        <w:spacing w:before="37" w:line="276" w:lineRule="auto"/>
-        <w:ind w:left="100" w:right="4231"/>
-        <w:rPr>
-          <w:b/>
-          <w:color w:val="005E80"/>
-        </w:rPr>
-      </w:pPr>
-      <w:r>
-        <w:rPr>
-          <w:b/>
-          <w:color w:val="005E80"/>
-        </w:rPr>
-        <w:t>P</w:t>
-      </w:r>
-      <w:r>
-        <w:rPr>
-          <w:b/>
-          <w:color w:val="005E80"/>
-        </w:rPr>
-        <w:t>rograma de Desenvolvedor FullStack Junior</w:t>
-      </w:r>
-      <w:r>
-        <w:rPr>
-          <w:b/>
-          <w:color w:val="005E80"/>
-        </w:rPr>
-        <w:t xml:space="preserve">, </w:t>
-      </w:r>
-      <w:r>
-        <w:rPr>
-          <w:b/>
-          <w:color w:val="005E80"/>
-        </w:rPr>
-        <w:t xml:space="preserve">+PraTI – </w:t>
-      </w:r>
-      <w:r>
-        <w:rPr>
-          <w:b/>
-          <w:color w:val="005E80"/>
-        </w:rPr>
-        <w:t>2025</w:t>
-      </w:r>
-    </w:p>
-    <w:p>
-      <w:pPr>
-        <w:spacing w:before="37" w:line="276" w:lineRule="auto"/>
-        <w:ind w:left="100" w:right="4231"/>
-        <w:rPr>
-          <w:b/>
-          <w:color w:val="005E80"/>
-        </w:rPr>
-      </w:pPr>
-      <w:r>
-        <w:rPr>
-          <w:b/>
-          <w:color w:val="005E80"/>
-        </w:rPr>
-        <w:t xml:space="preserve">Bootcamp </w:t>
-      </w:r>
-      <w:r>
-        <w:rPr>
-          <w:b/>
-          <w:color w:val="005E80"/>
-        </w:rPr>
-        <w:t xml:space="preserve">Desenvolvedor Backend Java, Código de Base - 2025 </w:t>
-      </w:r>
-    </w:p>
-    <w:p>
-      <w:pPr>
-        <w:spacing w:before="37" w:line="276" w:lineRule="auto"/>
-        <w:ind w:left="100" w:right="4231"/>
-        <w:rPr>
-          <w:b/>
-          <w:color w:val="005E80"/>
-        </w:rPr>
-      </w:pPr>
-      <w:r>
-        <w:rPr>
-          <w:b/>
-          <w:color w:val="005E80"/>
-        </w:rPr>
-        <w:t>Programa de Desenvolvedor FullStack, TrendsIT Capacitação&amp;Residência –</w:t>
-      </w:r>
-      <w:r>
-        <w:rPr>
-          <w:b/>
-          <w:color w:val="005E80"/>
-        </w:rPr>
-        <w:t xml:space="preserve"> </w:t>
-      </w:r>
-      <w:r>
-        <w:rPr>
-          <w:b/>
-          <w:color w:val="005E80"/>
-        </w:rPr>
-        <w:t>Em andamento</w:t>
-      </w:r>
-    </w:p>
-    <w:p>
-      <w:pPr>
-        <w:spacing w:before="37" w:line="276" w:lineRule="auto"/>
-        <w:ind w:left="100" w:right="4231"/>
-        <w:rPr>
-          <w:b/>
-          <w:color w:val="005E80"/>
-        </w:rPr>
-      </w:pPr>
-      <w:r>
-        <w:rPr>
-          <w:b/>
-          <w:color w:val="005E80"/>
-        </w:rPr>
-        <w:t xml:space="preserve">Formação </w:t>
-      </w:r>
-      <w:r>
-        <w:rPr>
-          <w:b/>
-          <w:color w:val="005E80"/>
-        </w:rPr>
-        <w:t>de Desenvolvimento VTEX.IO</w:t>
-      </w:r>
-      <w:r>
-        <w:rPr>
-          <w:b/>
-          <w:color w:val="005E80"/>
-        </w:rPr>
-        <w:t>, Growdev – Em andamento</w:t>
-      </w:r>
-    </w:p>
-    <w:p>
-      <w:pPr>
-        <w:spacing w:before="37" w:line="276" w:lineRule="auto"/>
-        <w:ind w:left="100" w:right="4231"/>
-        <w:rPr>
-          <w:b/>
-          <w:color w:val="005E80"/>
-        </w:rPr>
-      </w:pPr>
+          <w:lang w:val="pt-BR"/>
+        </w:rPr>
+        <w:t>VTEX.IO – Em andamento</w:t>
+      </w:r>
     </w:p>
     <w:p>
       <w:pPr>
@@ -3026,135 +2256,13 @@
     </w:p>
     <w:p>
       <w:pPr>
-        <w:pStyle w:val="Ttulo1"/>
-      </w:pPr>
-      <w:bookmarkStart w:id="11" w:name="Atividades"/>
-      <w:bookmarkEnd w:id="11"/>
-      <w:r>
-        <w:rPr>
-          <w:color w:val="252525"/>
-          <w:sz w:val="32"/>
-          <w:szCs w:val="32"/>
-        </w:rPr>
-        <w:t>Atividades</w:t>
-      </w:r>
-    </w:p>
-    <w:p>
-      <w:pPr>
         <w:pStyle w:val="Corpodetexto"/>
-        <w:spacing w:before="114"/>
-        <w:ind w:left="100"/>
-      </w:pPr>
-      <w:r>
-        <w:t>Programação</w:t>
-      </w:r>
-      <w:r>
-        <w:rPr>
-          <w:spacing w:val="-4"/>
-        </w:rPr>
-        <w:t xml:space="preserve"> </w:t>
-      </w:r>
-      <w:r>
-        <w:t>•</w:t>
-      </w:r>
-      <w:r>
-        <w:rPr>
-          <w:spacing w:val="-1"/>
-        </w:rPr>
-        <w:t xml:space="preserve"> </w:t>
-      </w:r>
-      <w:r>
-        <w:t>Assistir</w:t>
-      </w:r>
-      <w:r>
-        <w:rPr>
-          <w:spacing w:val="-5"/>
-        </w:rPr>
-        <w:t xml:space="preserve"> filmes e </w:t>
-      </w:r>
-      <w:r>
-        <w:t>séries</w:t>
-      </w:r>
-      <w:r>
-        <w:rPr>
-          <w:spacing w:val="-2"/>
-        </w:rPr>
-        <w:t xml:space="preserve"> </w:t>
-      </w:r>
-      <w:r>
-        <w:t>•</w:t>
-      </w:r>
-      <w:r>
-        <w:rPr>
-          <w:spacing w:val="3"/>
-        </w:rPr>
-        <w:t xml:space="preserve"> </w:t>
-      </w:r>
-      <w:r>
-        <w:t>Academia</w:t>
-      </w:r>
-      <w:r>
-        <w:rPr>
-          <w:spacing w:val="-2"/>
-        </w:rPr>
-        <w:t xml:space="preserve"> </w:t>
-      </w:r>
-      <w:r>
-        <w:t>•</w:t>
-      </w:r>
-      <w:r>
-        <w:rPr>
-          <w:spacing w:val="3"/>
-        </w:rPr>
-        <w:t xml:space="preserve"> </w:t>
-      </w:r>
-      <w:r>
-        <w:t>Calistenia</w:t>
-      </w:r>
-      <w:r>
-        <w:t>•</w:t>
-      </w:r>
-      <w:r>
-        <w:rPr>
-          <w:spacing w:val="-2"/>
-        </w:rPr>
-        <w:t xml:space="preserve"> </w:t>
-      </w:r>
-      <w:r>
-        <w:t>Estudar</w:t>
-      </w:r>
-      <w:r>
-        <w:rPr>
-          <w:spacing w:val="-5"/>
-        </w:rPr>
-        <w:t xml:space="preserve"> </w:t>
-      </w:r>
-      <w:r>
-        <w:t>•</w:t>
-      </w:r>
-      <w:r>
-        <w:rPr>
-          <w:spacing w:val="4"/>
-        </w:rPr>
-        <w:t xml:space="preserve"> </w:t>
-      </w:r>
-      <w:r>
-        <w:t>Caminhar</w:t>
-      </w:r>
-      <w:r>
-        <w:rPr>
-          <w:spacing w:val="-4"/>
-        </w:rPr>
-        <w:t xml:space="preserve"> </w:t>
-      </w:r>
-    </w:p>
-    <w:p>
-      <w:pPr>
-        <w:pStyle w:val="Corpodetexto"/>
         <w:rPr>
           <w:sz w:val="20"/>
         </w:rPr>
       </w:pPr>
+      <w:bookmarkStart w:id="8" w:name="Atividades"/>
+      <w:bookmarkEnd w:id="8"/>
     </w:p>
     <w:p>
       <w:pPr>
@@ -4220,6 +3328,7 @@
   <w:style w:type="paragraph" w:styleId="Ttulo2">
     <w:name w:val="heading 2"/>
     <w:basedOn w:val="Normal"/>
+    <w:link w:val="Ttulo2Char"/>
     <w:uiPriority w:val="9"/>
     <w:unhideWhenUsed/>
     <w:qFormat/>
@@ -4519,6 +3628,43 @@
       <w:lang w:val="pt-PT"/>
     </w:rPr>
   </w:style>
+  <w:style w:type="character" w:styleId="Forte">
+    <w:name w:val="Strong"/>
+    <w:basedOn w:val="Fontepargpadro"/>
+    <w:uiPriority w:val="22"/>
+    <w:qFormat/>
+    <w:rsid w:val="00C75B53"/>
+    <w:rPr>
+      <w:b/>
+      <w:bCs/>
+    </w:rPr>
+  </w:style>
+  <w:style w:type="character" w:customStyle="1" w:styleId="Ttulo2Char">
+    <w:name w:val="Título 2 Char"/>
+    <w:basedOn w:val="Fontepargpadro"/>
+    <w:link w:val="Ttulo2"/>
+    <w:uiPriority w:val="9"/>
+    <w:rsid w:val="00C75B53"/>
+    <w:rPr>
+      <w:rFonts w:ascii="Calibri" w:eastAsia="Calibri" w:hAnsi="Calibri" w:cs="Calibri"/>
+      <w:b/>
+      <w:bCs/>
+      <w:lang w:val="pt-PT"/>
+    </w:rPr>
+  </w:style>
+  <w:style w:type="paragraph" w:styleId="NormalWeb">
+    <w:name w:val="Normal (Web)"/>
+    <w:basedOn w:val="Normal"/>
+    <w:uiPriority w:val="99"/>
+    <w:semiHidden/>
+    <w:unhideWhenUsed/>
+    <w:rsid w:val="00592114"/>
+    <w:rPr>
+      <w:rFonts w:ascii="Times New Roman" w:hAnsi="Times New Roman" w:cs="Times New Roman"/>
+      <w:sz w:val="24"/>
+      <w:szCs w:val="24"/>
+    </w:rPr>
+  </w:style>
 </w:styles>
 </file>
 

</xml_diff>